<commit_message>
anaylysing answers of listening test
</commit_message>
<xml_diff>
--- a/IELTS Notes/Vocabulary of IELTS Test.docx
+++ b/IELTS Notes/Vocabulary of IELTS Test.docx
@@ -97,7 +97,7 @@
     <w:p>
       <w:pPr>
         <w:rPr>
-          <w:rFonts w:ascii="华文宋体" w:eastAsia="华文宋体" w:hAnsi="华文宋体" w:cs="Times New Roman"/>
+          <w:rFonts w:ascii="华文宋体" w:eastAsia="华文宋体" w:hAnsi="华文宋体" w:cs="Times New Roman" w:hint="eastAsia"/>
           <w:sz w:val="24"/>
           <w:szCs w:val="24"/>
         </w:rPr>
@@ -2583,7 +2583,7 @@
     <w:p>
       <w:pPr>
         <w:rPr>
-          <w:rFonts w:ascii="Times New Roman" w:hAnsi="Times New Roman" w:cs="Times New Roman" w:hint="eastAsia"/>
+          <w:rFonts w:ascii="Times New Roman" w:hAnsi="Times New Roman" w:cs="Times New Roman"/>
           <w:sz w:val="24"/>
           <w:szCs w:val="24"/>
         </w:rPr>
@@ -2701,12 +2701,479 @@
     </w:p>
     <w:p>
       <w:pPr>
-        <w:rPr>
-          <w:rFonts w:ascii="Times New Roman" w:hAnsi="Times New Roman" w:cs="Times New Roman" w:hint="eastAsia"/>
-          <w:sz w:val="24"/>
-          <w:szCs w:val="24"/>
-        </w:rPr>
-      </w:pPr>
+        <w:outlineLvl w:val="1"/>
+        <w:rPr>
+          <w:rFonts w:ascii="Times New Roman" w:hAnsi="Times New Roman" w:cs="Times New Roman" w:hint="eastAsia"/>
+          <w:b/>
+          <w:bCs/>
+          <w:sz w:val="32"/>
+          <w:szCs w:val="32"/>
+        </w:rPr>
+      </w:pPr>
+      <w:r>
+        <w:rPr>
+          <w:rFonts w:ascii="Times New Roman" w:hAnsi="Times New Roman" w:cs="Times New Roman"/>
+          <w:b/>
+          <w:bCs/>
+          <w:sz w:val="32"/>
+          <w:szCs w:val="32"/>
+        </w:rPr>
+        <w:t xml:space="preserve">Cambridge IELTS </w:t>
+      </w:r>
+      <w:r>
+        <w:rPr>
+          <w:rFonts w:ascii="Times New Roman" w:hAnsi="Times New Roman" w:cs="Times New Roman" w:hint="eastAsia"/>
+          <w:b/>
+          <w:bCs/>
+          <w:sz w:val="32"/>
+          <w:szCs w:val="32"/>
+        </w:rPr>
+        <w:t>6</w:t>
+      </w:r>
+    </w:p>
+    <w:p>
+      <w:pPr>
+        <w:outlineLvl w:val="2"/>
+        <w:rPr>
+          <w:rFonts w:ascii="Times New Roman" w:hAnsi="Times New Roman" w:cs="Times New Roman"/>
+          <w:b/>
+          <w:bCs/>
+          <w:sz w:val="28"/>
+          <w:szCs w:val="28"/>
+        </w:rPr>
+      </w:pPr>
+      <w:r>
+        <w:rPr>
+          <w:rFonts w:ascii="Times New Roman" w:hAnsi="Times New Roman" w:cs="Times New Roman"/>
+          <w:b/>
+          <w:bCs/>
+          <w:sz w:val="28"/>
+          <w:szCs w:val="28"/>
+        </w:rPr>
+        <w:t>Test 1</w:t>
+      </w:r>
+    </w:p>
+    <w:p>
+      <w:pPr>
+        <w:rPr>
+          <w:rFonts w:ascii="Times New Roman" w:hAnsi="Times New Roman" w:cs="Times New Roman"/>
+          <w:b/>
+          <w:bCs/>
+          <w:i/>
+          <w:iCs/>
+          <w:sz w:val="24"/>
+          <w:szCs w:val="24"/>
+        </w:rPr>
+      </w:pPr>
+      <w:r>
+        <w:rPr>
+          <w:rFonts w:ascii="Times New Roman" w:hAnsi="Times New Roman" w:cs="Times New Roman"/>
+          <w:b/>
+          <w:bCs/>
+          <w:i/>
+          <w:iCs/>
+          <w:sz w:val="24"/>
+          <w:szCs w:val="24"/>
+        </w:rPr>
+        <w:t>Section 1</w:t>
+      </w:r>
+    </w:p>
+    <w:p>
+      <w:pPr>
+        <w:rPr>
+          <w:rFonts w:ascii="Times New Roman" w:eastAsia="华文宋体" w:hAnsi="Times New Roman" w:cs="Times New Roman"/>
+          <w:sz w:val="24"/>
+          <w:szCs w:val="24"/>
+        </w:rPr>
+      </w:pPr>
+      <w:r>
+        <w:rPr>
+          <w:rFonts w:ascii="Times New Roman" w:hAnsi="Times New Roman" w:cs="Times New Roman" w:hint="eastAsia"/>
+          <w:b/>
+          <w:bCs/>
+          <w:sz w:val="24"/>
+          <w:szCs w:val="24"/>
+        </w:rPr>
+        <w:t xml:space="preserve">foyer </w:t>
+      </w:r>
+      <w:r>
+        <w:rPr>
+          <w:rFonts w:ascii="Times New Roman" w:hAnsi="Times New Roman" w:cs="Times New Roman" w:hint="eastAsia"/>
+          <w:sz w:val="24"/>
+          <w:szCs w:val="24"/>
+        </w:rPr>
+        <w:t>(BrE)</w:t>
+      </w:r>
+      <w:r>
+        <w:rPr>
+          <w:rFonts w:ascii="Times New Roman" w:hAnsi="Times New Roman" w:cs="Times New Roman" w:hint="eastAsia"/>
+          <w:b/>
+          <w:bCs/>
+          <w:sz w:val="24"/>
+          <w:szCs w:val="24"/>
+        </w:rPr>
+        <w:t>/</w:t>
+      </w:r>
+      <w:r>
+        <w:rPr>
+          <w:rFonts w:ascii="GWIPA" w:hAnsi="GWIPA" w:cs="Times New Roman" w:hint="eastAsia"/>
+          <w:sz w:val="24"/>
+          <w:szCs w:val="24"/>
+        </w:rPr>
+        <w:t>'fOIeI</w:t>
+      </w:r>
+      <w:r>
+        <w:rPr>
+          <w:rFonts w:ascii="Times New Roman" w:hAnsi="Times New Roman" w:cs="Times New Roman" w:hint="eastAsia"/>
+          <w:b/>
+          <w:bCs/>
+          <w:sz w:val="24"/>
+          <w:szCs w:val="24"/>
+        </w:rPr>
+        <w:t>/</w:t>
+      </w:r>
+      <w:r>
+        <w:rPr>
+          <w:rFonts w:ascii="Times New Roman" w:hAnsi="Times New Roman" w:cs="Times New Roman" w:hint="eastAsia"/>
+          <w:b/>
+          <w:bCs/>
+          <w:sz w:val="24"/>
+          <w:szCs w:val="24"/>
+        </w:rPr>
+        <w:t xml:space="preserve">   </w:t>
+      </w:r>
+      <w:r>
+        <w:rPr>
+          <w:rFonts w:ascii="Times New Roman" w:hAnsi="Times New Roman" w:cs="Times New Roman" w:hint="eastAsia"/>
+          <w:sz w:val="24"/>
+          <w:szCs w:val="24"/>
+        </w:rPr>
+        <w:t>(AmE.)</w:t>
+      </w:r>
+      <w:r>
+        <w:rPr>
+          <w:rFonts w:ascii="Times New Roman" w:hAnsi="Times New Roman" w:cs="Times New Roman" w:hint="eastAsia"/>
+          <w:b/>
+          <w:bCs/>
+          <w:sz w:val="24"/>
+          <w:szCs w:val="24"/>
+        </w:rPr>
+        <w:t xml:space="preserve"> /</w:t>
+      </w:r>
+      <w:r>
+        <w:rPr>
+          <w:rFonts w:ascii="GWIPA" w:hAnsi="GWIPA" w:cs="Times New Roman" w:hint="eastAsia"/>
+          <w:sz w:val="24"/>
+          <w:szCs w:val="24"/>
+        </w:rPr>
+        <w:t>'fOIE</w:t>
+      </w:r>
+      <w:r>
+        <w:rPr>
+          <w:rFonts w:ascii="GWIPA" w:hAnsi="GWIPA" w:cs="Times New Roman" w:hint="eastAsia"/>
+          <w:sz w:val="24"/>
+          <w:szCs w:val="24"/>
+        </w:rPr>
+        <w:t>r</w:t>
+      </w:r>
+      <w:r>
+        <w:rPr>
+          <w:rFonts w:ascii="Times New Roman" w:hAnsi="Times New Roman" w:cs="Times New Roman" w:hint="eastAsia"/>
+          <w:b/>
+          <w:bCs/>
+          <w:sz w:val="24"/>
+          <w:szCs w:val="24"/>
+        </w:rPr>
+        <w:t>/</w:t>
+      </w:r>
+      <w:r>
+        <w:rPr>
+          <w:rFonts w:ascii="Times New Roman" w:hAnsi="Times New Roman" w:cs="Times New Roman"/>
+          <w:b/>
+          <w:bCs/>
+          <w:sz w:val="24"/>
+          <w:szCs w:val="24"/>
+        </w:rPr>
+        <w:tab/>
+      </w:r>
+      <w:r>
+        <w:rPr>
+          <w:rFonts w:ascii="Times New Roman" w:hAnsi="Times New Roman" w:cs="Times New Roman" w:hint="eastAsia"/>
+          <w:sz w:val="24"/>
+          <w:szCs w:val="24"/>
+        </w:rPr>
+        <w:t>(</w:t>
+      </w:r>
+      <w:r>
+        <w:rPr>
+          <w:rFonts w:ascii="Times New Roman" w:hAnsi="Times New Roman" w:cs="Times New Roman" w:hint="eastAsia"/>
+          <w:i/>
+          <w:iCs/>
+          <w:sz w:val="24"/>
+          <w:szCs w:val="24"/>
+        </w:rPr>
+        <w:t xml:space="preserve">synonym </w:t>
+      </w:r>
+      <w:r>
+        <w:rPr>
+          <w:rFonts w:ascii="Times New Roman" w:hAnsi="Times New Roman" w:cs="Times New Roman" w:hint="eastAsia"/>
+          <w:sz w:val="24"/>
+          <w:szCs w:val="24"/>
+        </w:rPr>
+        <w:t xml:space="preserve"> </w:t>
+      </w:r>
+      <w:r>
+        <w:rPr>
+          <w:rFonts w:ascii="Times New Roman" w:hAnsi="Times New Roman" w:cs="Times New Roman" w:hint="eastAsia"/>
+          <w:b/>
+          <w:bCs/>
+          <w:sz w:val="24"/>
+          <w:szCs w:val="24"/>
+        </w:rPr>
+        <w:t>lobby</w:t>
+      </w:r>
+      <w:r>
+        <w:rPr>
+          <w:rFonts w:ascii="Times New Roman" w:hAnsi="Times New Roman" w:cs="Times New Roman" w:hint="eastAsia"/>
+          <w:sz w:val="24"/>
+          <w:szCs w:val="24"/>
+        </w:rPr>
+        <w:t>)</w:t>
+      </w:r>
+      <w:r>
+        <w:rPr>
+          <w:rFonts w:ascii="Times New Roman" w:hAnsi="Times New Roman" w:cs="Times New Roman"/>
+          <w:sz w:val="24"/>
+          <w:szCs w:val="24"/>
+        </w:rPr>
+        <w:br/>
+        <w:t xml:space="preserve">[n.] </w:t>
+      </w:r>
+      <w:r>
+        <w:rPr>
+          <w:rFonts w:ascii="Times New Roman" w:eastAsia="华文宋体" w:hAnsi="Times New Roman" w:cs="Times New Roman"/>
+          <w:sz w:val="24"/>
+          <w:szCs w:val="24"/>
+        </w:rPr>
+        <w:t>a large open</w:t>
+      </w:r>
+      <w:r>
+        <w:rPr>
+          <w:rFonts w:ascii="Times New Roman" w:eastAsia="华文宋体" w:hAnsi="Times New Roman" w:cs="Times New Roman" w:hint="eastAsia"/>
+          <w:sz w:val="24"/>
+          <w:szCs w:val="24"/>
+        </w:rPr>
+        <w:t xml:space="preserve"> space inside the entrance of a theatre or hotel where people can meet can wait. </w:t>
+      </w:r>
+    </w:p>
+    <w:p>
+      <w:pPr>
+        <w:rPr>
+          <w:rFonts w:ascii="Times New Roman" w:eastAsia="华文宋体" w:hAnsi="Times New Roman" w:cs="Times New Roman"/>
+          <w:sz w:val="24"/>
+          <w:szCs w:val="24"/>
+        </w:rPr>
+      </w:pPr>
+      <w:r>
+        <w:rPr>
+          <w:rFonts w:ascii="Times New Roman" w:eastAsia="华文宋体" w:hAnsi="Times New Roman" w:cs="Times New Roman" w:hint="eastAsia"/>
+          <w:b/>
+          <w:bCs/>
+          <w:sz w:val="24"/>
+          <w:szCs w:val="24"/>
+        </w:rPr>
+        <w:t>premises</w:t>
+      </w:r>
+      <w:r>
+        <w:rPr>
+          <w:rFonts w:ascii="Times New Roman" w:eastAsia="华文宋体" w:hAnsi="Times New Roman" w:cs="Times New Roman" w:hint="eastAsia"/>
+          <w:sz w:val="24"/>
+          <w:szCs w:val="24"/>
+        </w:rPr>
+        <w:t xml:space="preserve"> /</w:t>
+      </w:r>
+      <w:r>
+        <w:rPr>
+          <w:rFonts w:ascii="GWIPA" w:eastAsia="华文宋体" w:hAnsi="GWIPA" w:cs="Times New Roman" w:hint="eastAsia"/>
+          <w:sz w:val="24"/>
+          <w:szCs w:val="24"/>
+        </w:rPr>
+        <w:t>'premIsIz</w:t>
+      </w:r>
+      <w:r>
+        <w:rPr>
+          <w:rFonts w:ascii="Times New Roman" w:eastAsia="华文宋体" w:hAnsi="Times New Roman" w:cs="Times New Roman" w:hint="eastAsia"/>
+          <w:sz w:val="24"/>
+          <w:szCs w:val="24"/>
+        </w:rPr>
+        <w:t>/</w:t>
+      </w:r>
+      <w:r>
+        <w:rPr>
+          <w:rFonts w:ascii="Times New Roman" w:eastAsia="华文宋体" w:hAnsi="Times New Roman" w:cs="Times New Roman"/>
+          <w:sz w:val="24"/>
+          <w:szCs w:val="24"/>
+        </w:rPr>
+        <w:br/>
+      </w:r>
+      <w:r>
+        <w:rPr>
+          <w:rFonts w:ascii="Times New Roman" w:eastAsia="华文宋体" w:hAnsi="Times New Roman" w:cs="Times New Roman" w:hint="eastAsia"/>
+          <w:sz w:val="24"/>
+          <w:szCs w:val="24"/>
+        </w:rPr>
+        <w:t>[n.] (plural) the building and land near to it that a business uses or owns.</w:t>
+      </w:r>
+      <w:r>
+        <w:rPr>
+          <w:rFonts w:ascii="Times New Roman" w:eastAsia="华文宋体" w:hAnsi="Times New Roman" w:cs="Times New Roman"/>
+          <w:sz w:val="24"/>
+          <w:szCs w:val="24"/>
+        </w:rPr>
+        <w:br/>
+      </w:r>
+      <w:r>
+        <w:rPr>
+          <w:rFonts w:ascii="Times New Roman" w:eastAsia="华文宋体" w:hAnsi="Times New Roman" w:cs="Times New Roman" w:hint="eastAsia"/>
+          <w:sz w:val="24"/>
+          <w:szCs w:val="24"/>
+        </w:rPr>
+        <w:t>business / commercial  / industrial premises.</w:t>
+      </w:r>
+      <w:r>
+        <w:rPr>
+          <w:rFonts w:ascii="Times New Roman" w:eastAsia="华文宋体" w:hAnsi="Times New Roman" w:cs="Times New Roman" w:hint="eastAsia"/>
+          <w:sz w:val="24"/>
+          <w:szCs w:val="24"/>
+        </w:rPr>
+        <w:t xml:space="preserve"> </w:t>
+      </w:r>
+    </w:p>
+    <w:p>
+      <w:pPr>
+        <w:rPr>
+          <w:rFonts w:ascii="Times New Roman" w:eastAsia="华文宋体" w:hAnsi="Times New Roman" w:cs="Times New Roman"/>
+          <w:sz w:val="24"/>
+          <w:szCs w:val="24"/>
+        </w:rPr>
+      </w:pPr>
+      <w:r>
+        <w:rPr>
+          <w:rFonts w:ascii="Times New Roman" w:eastAsia="华文宋体" w:hAnsi="Times New Roman" w:cs="Times New Roman" w:hint="eastAsia"/>
+          <w:b/>
+          <w:bCs/>
+          <w:sz w:val="24"/>
+          <w:szCs w:val="24"/>
+        </w:rPr>
+        <w:t>auditorium</w:t>
+      </w:r>
+      <w:r>
+        <w:rPr>
+          <w:rFonts w:ascii="Times New Roman" w:eastAsia="华文宋体" w:hAnsi="Times New Roman" w:cs="Times New Roman" w:hint="eastAsia"/>
+          <w:sz w:val="24"/>
+          <w:szCs w:val="24"/>
+        </w:rPr>
+        <w:t xml:space="preserve"> /</w:t>
+      </w:r>
+      <w:r>
+        <w:rPr>
+          <w:rFonts w:ascii="GWIPA" w:eastAsia="华文宋体" w:hAnsi="GWIPA" w:cs="Times New Roman" w:hint="eastAsia"/>
+          <w:sz w:val="24"/>
+          <w:szCs w:val="24"/>
+        </w:rPr>
+        <w:t>;O:dI'tO:riEm</w:t>
+      </w:r>
+      <w:r>
+        <w:rPr>
+          <w:rFonts w:ascii="Times New Roman" w:eastAsia="华文宋体" w:hAnsi="Times New Roman" w:cs="Times New Roman" w:hint="eastAsia"/>
+          <w:sz w:val="24"/>
+          <w:szCs w:val="24"/>
+        </w:rPr>
+        <w:t>/</w:t>
+      </w:r>
+      <w:r>
+        <w:rPr>
+          <w:rFonts w:ascii="Times New Roman" w:eastAsia="华文宋体" w:hAnsi="Times New Roman" w:cs="Times New Roman"/>
+          <w:sz w:val="24"/>
+          <w:szCs w:val="24"/>
+        </w:rPr>
+        <w:br/>
+      </w:r>
+      <w:r>
+        <w:rPr>
+          <w:rFonts w:ascii="Times New Roman" w:eastAsia="华文宋体" w:hAnsi="Times New Roman" w:cs="Times New Roman" w:hint="eastAsia"/>
+          <w:sz w:val="24"/>
+          <w:szCs w:val="24"/>
+        </w:rPr>
+        <w:t xml:space="preserve">[n.] </w:t>
+      </w:r>
+      <w:r>
+        <w:rPr>
+          <w:rFonts w:ascii="Times New Roman" w:eastAsia="华文宋体" w:hAnsi="Times New Roman" w:cs="Times New Roman" w:hint="eastAsia"/>
+          <w:sz w:val="24"/>
+          <w:szCs w:val="24"/>
+        </w:rPr>
+        <w:t>the part of a theatre, concert hall, etc in which the audience sits.</w:t>
+      </w:r>
+    </w:p>
+    <w:p>
+      <w:pPr>
+        <w:rPr>
+          <w:rFonts w:ascii="Times New Roman" w:eastAsia="华文宋体" w:hAnsi="Times New Roman" w:cs="Times New Roman" w:hint="eastAsia"/>
+          <w:sz w:val="24"/>
+          <w:szCs w:val="24"/>
+        </w:rPr>
+      </w:pPr>
+      <w:r>
+        <w:rPr>
+          <w:rFonts w:ascii="Times New Roman" w:eastAsia="华文宋体" w:hAnsi="Times New Roman" w:cs="Times New Roman" w:hint="eastAsia"/>
+          <w:b/>
+          <w:bCs/>
+          <w:sz w:val="24"/>
+          <w:szCs w:val="24"/>
+        </w:rPr>
+        <w:t>stuffy</w:t>
+      </w:r>
+      <w:r>
+        <w:rPr>
+          <w:rFonts w:ascii="Times New Roman" w:eastAsia="华文宋体" w:hAnsi="Times New Roman" w:cs="Times New Roman"/>
+          <w:sz w:val="24"/>
+          <w:szCs w:val="24"/>
+        </w:rPr>
+        <w:br/>
+      </w:r>
+      <w:r>
+        <w:rPr>
+          <w:rFonts w:ascii="Times New Roman" w:eastAsia="华文宋体" w:hAnsi="Times New Roman" w:cs="Times New Roman" w:hint="eastAsia"/>
+          <w:sz w:val="24"/>
+          <w:szCs w:val="24"/>
+        </w:rPr>
+        <w:t>[adj.] (of a building, room, etc.) warm in an unpleasant way and without enough air.</w:t>
+      </w:r>
+      <w:r>
+        <w:rPr>
+          <w:rFonts w:ascii="Times New Roman" w:eastAsia="华文宋体" w:hAnsi="Times New Roman" w:cs="Times New Roman"/>
+          <w:sz w:val="24"/>
+          <w:szCs w:val="24"/>
+        </w:rPr>
+        <w:br/>
+      </w:r>
+      <w:r>
+        <w:rPr>
+          <w:rFonts w:ascii="Times New Roman" w:eastAsia="华文宋体" w:hAnsi="Times New Roman" w:cs="Times New Roman" w:hint="eastAsia"/>
+          <w:sz w:val="24"/>
+          <w:szCs w:val="24"/>
+        </w:rPr>
+        <w:t>a stuffy auditorium of a theatre</w:t>
+      </w:r>
+      <w:r>
+        <w:rPr>
+          <w:rFonts w:ascii="Times New Roman" w:eastAsia="华文宋体" w:hAnsi="Times New Roman" w:cs="Times New Roman" w:hint="eastAsia"/>
+          <w:sz w:val="24"/>
+          <w:szCs w:val="24"/>
+        </w:rPr>
+        <w:t>.</w:t>
+      </w:r>
     </w:p>
     <w:sectPr>
       <w:pgSz w:w="11906" w:h="16838"/>
@@ -2724,6 +3191,9 @@
     <w:p>
       <w:pPr>
         <w:spacing w:after="0" w:line="240" w:lineRule="auto"/>
+        <w:rPr>
+          <w:rFonts w:hint="eastAsia"/>
+        </w:rPr>
       </w:pPr>
       <w:r>
         <w:separator/>
@@ -2734,6 +3204,9 @@
     <w:p>
       <w:pPr>
         <w:spacing w:after="0" w:line="240" w:lineRule="auto"/>
+        <w:rPr>
+          <w:rFonts w:hint="eastAsia"/>
+        </w:rPr>
       </w:pPr>
       <w:r>
         <w:continuationSeparator/>
@@ -2749,6 +3222,9 @@
     <w:p>
       <w:pPr>
         <w:spacing w:after="0" w:line="240" w:lineRule="auto"/>
+        <w:rPr>
+          <w:rFonts w:hint="eastAsia"/>
+        </w:rPr>
       </w:pPr>
       <w:r>
         <w:separator/>
@@ -2759,6 +3235,9 @@
     <w:p>
       <w:pPr>
         <w:spacing w:after="0" w:line="240" w:lineRule="auto"/>
+        <w:rPr>
+          <w:rFonts w:hint="eastAsia"/>
+        </w:rPr>
       </w:pPr>
       <w:r>
         <w:continuationSeparator/>
@@ -3164,18 +3643,18 @@
     <w:lsdException w:name="Unresolved Mention" w:semiHidden="1" w:unhideWhenUsed="1"/>
     <w:lsdException w:name="Smart Link" w:semiHidden="1" w:unhideWhenUsed="1"/>
   </w:latentStyles>
-  <w:style w:type="paragraph" w:default="1" w:styleId="Normal">
+  <w:style w:type="paragraph" w:default="1" w:styleId="a">
     <w:name w:val="Normal"/>
     <w:qFormat/>
-    <w:rsid w:val="00230176"/>
+    <w:rsid w:val="00633808"/>
   </w:style>
-  <w:style w:type="character" w:default="1" w:styleId="DefaultParagraphFont">
+  <w:style w:type="character" w:default="1" w:styleId="a0">
     <w:name w:val="Default Paragraph Font"/>
     <w:uiPriority w:val="1"/>
     <w:semiHidden/>
     <w:unhideWhenUsed/>
   </w:style>
-  <w:style w:type="table" w:default="1" w:styleId="TableNormal">
+  <w:style w:type="table" w:default="1" w:styleId="a1">
     <w:name w:val="Normal Table"/>
     <w:uiPriority w:val="99"/>
     <w:semiHidden/>
@@ -3190,16 +3669,16 @@
       </w:tblCellMar>
     </w:tblPr>
   </w:style>
-  <w:style w:type="numbering" w:default="1" w:styleId="NoList">
+  <w:style w:type="numbering" w:default="1" w:styleId="a2">
     <w:name w:val="No List"/>
     <w:uiPriority w:val="99"/>
     <w:semiHidden/>
     <w:unhideWhenUsed/>
   </w:style>
-  <w:style w:type="paragraph" w:styleId="Header">
+  <w:style w:type="paragraph" w:styleId="a3">
     <w:name w:val="header"/>
-    <w:basedOn w:val="Normal"/>
-    <w:link w:val="HeaderChar"/>
+    <w:basedOn w:val="a"/>
+    <w:link w:val="a4"/>
     <w:uiPriority w:val="99"/>
     <w:unhideWhenUsed/>
     <w:rsid w:val="008900DD"/>
@@ -3211,17 +3690,17 @@
       <w:spacing w:after="0" w:line="240" w:lineRule="auto"/>
     </w:pPr>
   </w:style>
-  <w:style w:type="character" w:customStyle="1" w:styleId="HeaderChar">
-    <w:name w:val="Header Char"/>
-    <w:basedOn w:val="DefaultParagraphFont"/>
-    <w:link w:val="Header"/>
+  <w:style w:type="character" w:customStyle="1" w:styleId="a4">
+    <w:name w:val="页眉 字符"/>
+    <w:basedOn w:val="a0"/>
+    <w:link w:val="a3"/>
     <w:uiPriority w:val="99"/>
     <w:rsid w:val="008900DD"/>
   </w:style>
-  <w:style w:type="paragraph" w:styleId="Footer">
+  <w:style w:type="paragraph" w:styleId="a5">
     <w:name w:val="footer"/>
-    <w:basedOn w:val="Normal"/>
-    <w:link w:val="FooterChar"/>
+    <w:basedOn w:val="a"/>
+    <w:link w:val="a6"/>
     <w:uiPriority w:val="99"/>
     <w:unhideWhenUsed/>
     <w:rsid w:val="008900DD"/>
@@ -3233,10 +3712,10 @@
       <w:spacing w:after="0" w:line="240" w:lineRule="auto"/>
     </w:pPr>
   </w:style>
-  <w:style w:type="character" w:customStyle="1" w:styleId="FooterChar">
-    <w:name w:val="Footer Char"/>
-    <w:basedOn w:val="DefaultParagraphFont"/>
-    <w:link w:val="Footer"/>
+  <w:style w:type="character" w:customStyle="1" w:styleId="a6">
+    <w:name w:val="页脚 字符"/>
+    <w:basedOn w:val="a0"/>
+    <w:link w:val="a5"/>
     <w:uiPriority w:val="99"/>
     <w:rsid w:val="008900DD"/>
   </w:style>

</xml_diff>